<commit_message>
fix shiro-framework authorization problem, build micro service of registry center:eureka , micro-service , service-call:openfeign
</commit_message>
<xml_diff>
--- a/人力资源管理系统.docx
+++ b/人力资源管理系统.docx
@@ -721,6 +721,7 @@
     <w:p>
       <w:pPr>
         <w:numPr>
+          <w:ilvl w:val="0"/>
           <w:numId w:val="0"/>
         </w:numPr>
       </w:pPr>
@@ -791,13 +792,10 @@
     <w:p>
       <w:pPr>
         <w:numPr>
+          <w:ilvl w:val="0"/>
           <w:numId w:val="0"/>
         </w:numPr>
         <w:ind w:leftChars="0"/>
-        <w:rPr>
-          <w:rFonts w:hint="default"/>
-          <w:lang w:val="en-US" w:eastAsia="zh-CN"/>
-        </w:rPr>
       </w:pPr>
       <w:r>
         <w:drawing>
@@ -842,8 +840,296 @@
           </wp:inline>
         </w:drawing>
       </w:r>
+    </w:p>
+    <w:p>
+      <w:pPr>
+        <w:numPr>
+          <w:ilvl w:val="0"/>
+          <w:numId w:val="0"/>
+        </w:numPr>
+        <w:ind w:leftChars="0"/>
+      </w:pPr>
+    </w:p>
+    <w:p>
+      <w:pPr>
+        <w:numPr>
+          <w:ilvl w:val="0"/>
+          <w:numId w:val="0"/>
+        </w:numPr>
+        <w:ind w:leftChars="0"/>
+      </w:pPr>
+    </w:p>
+    <w:p>
+      <w:pPr>
+        <w:numPr>
+          <w:ilvl w:val="0"/>
+          <w:numId w:val="0"/>
+        </w:numPr>
+        <w:ind w:leftChars="0"/>
+      </w:pPr>
+    </w:p>
+    <w:p>
+      <w:pPr>
+        <w:pStyle w:val="4"/>
+        <w:bidi w:val="0"/>
+        <w:rPr>
+          <w:rFonts w:hint="eastAsia"/>
+          <w:lang w:val="en-US" w:eastAsia="zh-CN"/>
+        </w:rPr>
+      </w:pPr>
+      <w:r>
+        <w:rPr>
+          <w:rFonts w:hint="eastAsia"/>
+          <w:lang w:val="en-US" w:eastAsia="zh-CN"/>
+        </w:rPr>
+        <w:t>错误：</w:t>
+      </w:r>
+    </w:p>
+    <w:p>
+      <w:r>
+        <w:drawing>
+          <wp:inline distT="0" distB="0" distL="114300" distR="114300">
+            <wp:extent cx="5269230" cy="414655"/>
+            <wp:effectExtent l="0" t="0" r="3810" b="12065"/>
+            <wp:docPr id="7" name="图片 1"/>
+            <wp:cNvGraphicFramePr>
+              <a:graphicFrameLocks xmlns:a="http://schemas.openxmlformats.org/drawingml/2006/main" noChangeAspect="1"/>
+            </wp:cNvGraphicFramePr>
+            <a:graphic xmlns:a="http://schemas.openxmlformats.org/drawingml/2006/main">
+              <a:graphicData uri="http://schemas.openxmlformats.org/drawingml/2006/picture">
+                <pic:pic xmlns:pic="http://schemas.openxmlformats.org/drawingml/2006/picture">
+                  <pic:nvPicPr>
+                    <pic:cNvPr id="7" name="图片 1"/>
+                    <pic:cNvPicPr>
+                      <a:picLocks noChangeAspect="1"/>
+                    </pic:cNvPicPr>
+                  </pic:nvPicPr>
+                  <pic:blipFill>
+                    <a:blip r:embed="rId10"/>
+                    <a:stretch>
+                      <a:fillRect/>
+                    </a:stretch>
+                  </pic:blipFill>
+                  <pic:spPr>
+                    <a:xfrm>
+                      <a:off x="0" y="0"/>
+                      <a:ext cx="5269230" cy="414655"/>
+                    </a:xfrm>
+                    <a:prstGeom prst="rect">
+                      <a:avLst/>
+                    </a:prstGeom>
+                    <a:noFill/>
+                    <a:ln>
+                      <a:noFill/>
+                    </a:ln>
+                  </pic:spPr>
+                </pic:pic>
+              </a:graphicData>
+            </a:graphic>
+          </wp:inline>
+        </w:drawing>
+      </w:r>
+    </w:p>
+    <w:p>
+      <w:pPr>
+        <w:rPr>
+          <w:rFonts w:hint="default"/>
+          <w:lang w:val="en-US" w:eastAsia="zh-CN"/>
+        </w:rPr>
+      </w:pPr>
+      <w:r>
+        <w:rPr>
+          <w:rFonts w:hint="default"/>
+          <w:lang w:val="en-US" w:eastAsia="zh-CN"/>
+        </w:rPr>
+        <w:t xml:space="preserve"> No SecurityManager accessible to the calling code, either bound to the org.apache.shiro.util.ThreadContext or as a vm static singleton.  This is an invalid application configuration.</w:t>
+      </w:r>
+    </w:p>
+    <w:p>
+      <w:pPr>
+        <w:rPr>
+          <w:rFonts w:hint="default"/>
+          <w:lang w:val="en-US" w:eastAsia="zh-CN"/>
+        </w:rPr>
+      </w:pPr>
+    </w:p>
+    <w:p>
+      <w:pPr>
+        <w:rPr>
+          <w:rFonts w:hint="default"/>
+          <w:lang w:val="en-US" w:eastAsia="zh-CN"/>
+        </w:rPr>
+      </w:pPr>
+      <w:r>
+        <w:rPr>
+          <w:rFonts w:hint="eastAsia"/>
+          <w:lang w:val="en-US" w:eastAsia="zh-CN"/>
+        </w:rPr>
+        <w:t>分析：根据堆栈中的报错栈顶位置，我们定位到了我们自定义的 SessionManager 类，发现是getSession() 方法无法创建出 session, 更别提获取 sessionId 了，getSessionId() 内部是通过检测，请求参数，请求URL，请求头中是否具有 JSESSION 来获取 sessionId 的，但是第一次请求是没有session 的并且shiro 权限框架的内部是通过 securityManager.createSubject() ， 然后subject.login() 方法进行登录然后获取 session , 但是不知何种原因我们的 sessionManager 依然无法获取到 session ,此时遇到这种问题，我们只能通过自己实现接口，重写父类相关的获取session的方法来构造出新的session对象。</w:t>
+      </w:r>
+    </w:p>
+    <w:p>
+      <w:pPr>
+        <w:rPr>
+          <w:rFonts w:hint="default"/>
+          <w:lang w:val="en-US" w:eastAsia="zh-CN"/>
+        </w:rPr>
+      </w:pPr>
+    </w:p>
+    <w:p>
+      <w:pPr>
+        <w:rPr>
+          <w:rFonts w:hint="default"/>
+          <w:lang w:val="en-US" w:eastAsia="zh-CN"/>
+        </w:rPr>
+      </w:pPr>
+    </w:p>
+    <w:p>
+      <w:pPr>
+        <w:rPr>
+          <w:rFonts w:hint="default"/>
+          <w:lang w:val="en-US" w:eastAsia="zh-CN"/>
+        </w:rPr>
+      </w:pPr>
+    </w:p>
+    <w:p>
+      <w:pPr>
+        <w:rPr>
+          <w:rFonts w:hint="default"/>
+          <w:lang w:val="en-US" w:eastAsia="zh-CN"/>
+        </w:rPr>
+      </w:pPr>
+    </w:p>
+    <w:p>
+      <w:pPr>
+        <w:pStyle w:val="4"/>
+        <w:bidi w:val="0"/>
+        <w:rPr>
+          <w:rFonts w:hint="eastAsia"/>
+          <w:lang w:val="en-US" w:eastAsia="zh-CN"/>
+        </w:rPr>
+      </w:pPr>
+      <w:r>
+        <w:rPr>
+          <w:rFonts w:hint="eastAsia"/>
+          <w:lang w:val="en-US" w:eastAsia="zh-CN"/>
+        </w:rPr>
+        <w:t>Bug :</w:t>
+      </w:r>
+    </w:p>
+    <w:p>
+      <w:pPr>
+        <w:rPr>
+          <w:rFonts w:hint="default"/>
+          <w:lang w:val="en-US" w:eastAsia="zh-CN"/>
+        </w:rPr>
+      </w:pPr>
+      <w:r>
+        <w:rPr>
+          <w:rFonts w:hint="default"/>
+          <w:lang w:val="en-US" w:eastAsia="zh-CN"/>
+        </w:rPr>
+        <w:t>SpringBoot多模块项目子模块controller未加载问题</w:t>
+      </w:r>
+    </w:p>
+    <w:p>
+      <w:pPr>
+        <w:rPr>
+          <w:rFonts w:ascii="Segoe UI Emoji" w:hAnsi="Segoe UI Emoji" w:eastAsia="Segoe UI Emoji" w:cs="Segoe UI Emoji"/>
+          <w:i w:val="0"/>
+          <w:iCs w:val="0"/>
+          <w:caps w:val="0"/>
+          <w:color w:val="404040"/>
+          <w:spacing w:val="0"/>
+          <w:sz w:val="19"/>
+          <w:szCs w:val="19"/>
+          <w:shd w:val="clear" w:fill="FFFFFF"/>
+        </w:rPr>
+      </w:pPr>
+      <w:r>
+        <w:rPr>
+          <w:rFonts w:ascii="Segoe UI Emoji" w:hAnsi="Segoe UI Emoji" w:eastAsia="Segoe UI Emoji" w:cs="Segoe UI Emoji"/>
+          <w:i w:val="0"/>
+          <w:iCs w:val="0"/>
+          <w:caps w:val="0"/>
+          <w:color w:val="404040"/>
+          <w:spacing w:val="0"/>
+          <w:sz w:val="19"/>
+          <w:szCs w:val="19"/>
+          <w:shd w:val="clear" w:fill="FFFFFF"/>
+        </w:rPr>
+        <w:t>项目整体为SpringBoot项目，启动类在一个模块中，启动后发现另外一个</w:t>
+      </w:r>
       <w:bookmarkStart w:id="0" w:name="_GoBack"/>
       <w:bookmarkEnd w:id="0"/>
+      <w:r>
+        <w:rPr>
+          <w:rFonts w:ascii="Segoe UI Emoji" w:hAnsi="Segoe UI Emoji" w:eastAsia="Segoe UI Emoji" w:cs="Segoe UI Emoji"/>
+          <w:i w:val="0"/>
+          <w:iCs w:val="0"/>
+          <w:caps w:val="0"/>
+          <w:color w:val="404040"/>
+          <w:spacing w:val="0"/>
+          <w:sz w:val="19"/>
+          <w:szCs w:val="19"/>
+          <w:shd w:val="clear" w:fill="FFFFFF"/>
+        </w:rPr>
+        <w:t>模块的controller未加载，调用其中的接口报404。</w:t>
+      </w:r>
+    </w:p>
+    <w:p>
+      <w:pPr>
+        <w:rPr>
+          <w:rFonts w:ascii="Segoe UI Emoji" w:hAnsi="Segoe UI Emoji" w:eastAsia="Segoe UI Emoji" w:cs="Segoe UI Emoji"/>
+          <w:i w:val="0"/>
+          <w:iCs w:val="0"/>
+          <w:caps w:val="0"/>
+          <w:color w:val="404040"/>
+          <w:spacing w:val="0"/>
+          <w:sz w:val="19"/>
+          <w:szCs w:val="19"/>
+          <w:shd w:val="clear" w:fill="FFFFFF"/>
+        </w:rPr>
+      </w:pPr>
+    </w:p>
+    <w:p>
+      <w:pPr>
+        <w:rPr>
+          <w:rFonts w:hint="default" w:ascii="Segoe UI Emoji" w:hAnsi="Segoe UI Emoji" w:eastAsia="宋体" w:cs="Segoe UI Emoji"/>
+          <w:i w:val="0"/>
+          <w:iCs w:val="0"/>
+          <w:caps w:val="0"/>
+          <w:color w:val="404040"/>
+          <w:spacing w:val="0"/>
+          <w:sz w:val="19"/>
+          <w:szCs w:val="19"/>
+          <w:shd w:val="clear" w:fill="FFFFFF"/>
+          <w:lang w:val="en-US" w:eastAsia="zh-CN"/>
+        </w:rPr>
+      </w:pPr>
+      <w:r>
+        <w:rPr>
+          <w:rFonts w:hint="eastAsia" w:ascii="Segoe UI Emoji" w:hAnsi="Segoe UI Emoji" w:eastAsia="宋体" w:cs="Segoe UI Emoji"/>
+          <w:i w:val="0"/>
+          <w:iCs w:val="0"/>
+          <w:caps w:val="0"/>
+          <w:color w:val="404040"/>
+          <w:spacing w:val="0"/>
+          <w:sz w:val="19"/>
+          <w:szCs w:val="19"/>
+          <w:shd w:val="clear" w:fill="FFFFFF"/>
+          <w:lang w:val="en-US" w:eastAsia="zh-CN"/>
+        </w:rPr>
+        <w:t>原因：通过查询Spring Boot 包扫描规则，发现，如果不配做 scanBasePackages 的路径那么就是当前Application的路径，但是由于我们的ErrorController 是在common 模块中的，所以需要扫描这包，由此只需要配置包扫描路径就可以了。</w:t>
+      </w:r>
+    </w:p>
+    <w:p>
+      <w:pPr>
+        <w:rPr>
+          <w:rFonts w:hint="default"/>
+          <w:lang w:val="en-US" w:eastAsia="zh-CN"/>
+        </w:rPr>
+      </w:pPr>
     </w:p>
     <w:p>
       <w:pPr>

</xml_diff>

<commit_message>
employee data of excel report import and export , normal export , utils export and billion row data export
</commit_message>
<xml_diff>
--- a/人力资源管理系统.docx
+++ b/人力资源管理系统.docx
@@ -1058,7 +1058,7 @@
           <w:szCs w:val="19"/>
           <w:shd w:val="clear" w:fill="FFFFFF"/>
         </w:rPr>
-        <w:t>项目整体为SpringBoot项目，启动类在一个模块中，启动后发现另外一个</w:t>
+        <w:t>项目整体为SpringBoot项目，启动类在一个模块中</w:t>
       </w:r>
       <w:bookmarkStart w:id="0" w:name="_GoBack"/>
       <w:bookmarkEnd w:id="0"/>
@@ -1074,7 +1074,7 @@
           <w:szCs w:val="19"/>
           <w:shd w:val="clear" w:fill="FFFFFF"/>
         </w:rPr>
-        <w:t>模块的controller未加载，调用其中的接口报404。</w:t>
+        <w:t>，启动后发现另外一个模块的controller未加载，调用其中的接口报404。</w:t>
       </w:r>
     </w:p>
     <w:p>
@@ -1094,6 +1094,7 @@
     </w:p>
     <w:p>
       <w:pPr>
+        <w:ind w:left="384" w:hanging="384" w:hangingChars="200"/>
         <w:rPr>
           <w:rFonts w:hint="default" w:ascii="Segoe UI Emoji" w:hAnsi="Segoe UI Emoji" w:eastAsia="宋体" w:cs="Segoe UI Emoji"/>
           <w:i w:val="0"/>
@@ -1120,7 +1121,7 @@
           <w:shd w:val="clear" w:fill="FFFFFF"/>
           <w:lang w:val="en-US" w:eastAsia="zh-CN"/>
         </w:rPr>
-        <w:t>原因：通过查询Spring Boot 包扫描规则，发现，如果不配做 scanBasePackages 的路径那么就是当前Application的路径，但是由于我们的ErrorController 是在common 模块中的，所以需要扫描这包，由此只需要配置包扫描路径就可以了。</w:t>
+        <w:t>原因：通过查询Spring Boot 包扫描规则，发现，如果不配做 scanBasePackages 的路径那么就是  当前Application的路径，但是由于我们的ErrorController 是在common 模块中的，所以需要扫描这包，由此只需要配置包扫描路径就可以了。</w:t>
       </w:r>
     </w:p>
     <w:p>

</xml_diff>

<commit_message>
add employee profile info PDF module
</commit_message>
<xml_diff>
--- a/人力资源管理系统.docx
+++ b/人力资源管理系统.docx
@@ -1058,11 +1058,11 @@
           <w:szCs w:val="19"/>
           <w:shd w:val="clear" w:fill="FFFFFF"/>
         </w:rPr>
-        <w:t>项目整体为SpringBoot项目，启动类在一个模块中</w:t>
-      </w:r>
-      <w:bookmarkStart w:id="0" w:name="_GoBack"/>
-      <w:bookmarkEnd w:id="0"/>
-      <w:r>
+        <w:t>项目整体为SpringBoot项目，启动类在一个模块中，启动后发现另外一个模块的controller未加载，调用其中的接口报404。</w:t>
+      </w:r>
+    </w:p>
+    <w:p>
+      <w:pPr>
         <w:rPr>
           <w:rFonts w:ascii="Segoe UI Emoji" w:hAnsi="Segoe UI Emoji" w:eastAsia="Segoe UI Emoji" w:cs="Segoe UI Emoji"/>
           <w:i w:val="0"/>
@@ -1074,27 +1074,11 @@
           <w:szCs w:val="19"/>
           <w:shd w:val="clear" w:fill="FFFFFF"/>
         </w:rPr>
-        <w:t>，启动后发现另外一个模块的controller未加载，调用其中的接口报404。</w:t>
-      </w:r>
-    </w:p>
-    <w:p>
-      <w:pPr>
-        <w:rPr>
-          <w:rFonts w:ascii="Segoe UI Emoji" w:hAnsi="Segoe UI Emoji" w:eastAsia="Segoe UI Emoji" w:cs="Segoe UI Emoji"/>
-          <w:i w:val="0"/>
-          <w:iCs w:val="0"/>
-          <w:caps w:val="0"/>
-          <w:color w:val="404040"/>
-          <w:spacing w:val="0"/>
-          <w:sz w:val="19"/>
-          <w:szCs w:val="19"/>
-          <w:shd w:val="clear" w:fill="FFFFFF"/>
-        </w:rPr>
-      </w:pPr>
-    </w:p>
-    <w:p>
-      <w:pPr>
-        <w:ind w:left="384" w:hanging="384" w:hangingChars="200"/>
+      </w:pPr>
+    </w:p>
+    <w:p>
+      <w:pPr>
+        <w:ind w:left="384" w:hanging="380" w:hangingChars="200"/>
         <w:rPr>
           <w:rFonts w:hint="default" w:ascii="Segoe UI Emoji" w:hAnsi="Segoe UI Emoji" w:eastAsia="宋体" w:cs="Segoe UI Emoji"/>
           <w:i w:val="0"/>
@@ -1123,6 +1107,350 @@
         </w:rPr>
         <w:t>原因：通过查询Spring Boot 包扫描规则，发现，如果不配做 scanBasePackages 的路径那么就是  当前Application的路径，但是由于我们的ErrorController 是在common 模块中的，所以需要扫描这包，由此只需要配置包扫描路径就可以了。</w:t>
       </w:r>
+    </w:p>
+    <w:p>
+      <w:pPr>
+        <w:rPr>
+          <w:rFonts w:hint="default"/>
+          <w:lang w:val="en-US" w:eastAsia="zh-CN"/>
+        </w:rPr>
+      </w:pPr>
+    </w:p>
+    <w:p>
+      <w:pPr>
+        <w:pStyle w:val="4"/>
+        <w:bidi w:val="0"/>
+        <w:rPr>
+          <w:rFonts w:hint="eastAsia"/>
+          <w:lang w:val="en-US" w:eastAsia="zh-CN"/>
+        </w:rPr>
+      </w:pPr>
+      <w:r>
+        <w:rPr>
+          <w:rFonts w:hint="eastAsia"/>
+          <w:lang w:val="en-US" w:eastAsia="zh-CN"/>
+        </w:rPr>
+        <w:t>Bug：</w:t>
+      </w:r>
+    </w:p>
+    <w:p>
+      <w:pPr>
+        <w:rPr>
+          <w:rFonts w:hint="eastAsia"/>
+          <w:lang w:val="en-US" w:eastAsia="zh-CN"/>
+        </w:rPr>
+      </w:pPr>
+      <w:r>
+        <w:rPr>
+          <w:rFonts w:hint="eastAsia"/>
+          <w:lang w:val="en-US" w:eastAsia="zh-CN"/>
+        </w:rPr>
+        <w:fldChar w:fldCharType="begin"/>
+      </w:r>
+      <w:r>
+        <w:rPr>
+          <w:rFonts w:hint="eastAsia"/>
+          <w:lang w:val="en-US" w:eastAsia="zh-CN"/>
+        </w:rPr>
+        <w:instrText xml:space="preserve"> HYPERLINK "https://stackoverflow.com/questions/51451447/unpatched-itext-found-cannot-use-glyph-rendering" </w:instrText>
+      </w:r>
+      <w:r>
+        <w:rPr>
+          <w:rFonts w:hint="eastAsia"/>
+          <w:lang w:val="en-US" w:eastAsia="zh-CN"/>
+        </w:rPr>
+        <w:fldChar w:fldCharType="separate"/>
+      </w:r>
+      <w:r>
+        <w:rPr>
+          <w:rFonts w:hint="eastAsia"/>
+          <w:lang w:val="en-US" w:eastAsia="zh-CN"/>
+        </w:rPr>
+        <w:t>Unpatched iText found, cannot use glyph rendering</w:t>
+      </w:r>
+      <w:r>
+        <w:rPr>
+          <w:rFonts w:hint="eastAsia"/>
+          <w:lang w:val="en-US" w:eastAsia="zh-CN"/>
+        </w:rPr>
+        <w:fldChar w:fldCharType="end"/>
+      </w:r>
+    </w:p>
+    <w:p>
+      <w:pPr>
+        <w:rPr>
+          <w:rFonts w:hint="eastAsia"/>
+          <w:lang w:val="en-US" w:eastAsia="zh-CN"/>
+        </w:rPr>
+      </w:pPr>
+    </w:p>
+    <w:p>
+      <w:pPr>
+        <w:rPr>
+          <w:rFonts w:hint="default"/>
+          <w:lang w:val="en-US" w:eastAsia="zh-CN"/>
+        </w:rPr>
+      </w:pPr>
+      <w:r>
+        <w:drawing>
+          <wp:inline distT="0" distB="0" distL="114300" distR="114300">
+            <wp:extent cx="5266690" cy="95250"/>
+            <wp:effectExtent l="0" t="0" r="6350" b="11430"/>
+            <wp:docPr id="8" name="图片 1"/>
+            <wp:cNvGraphicFramePr>
+              <a:graphicFrameLocks xmlns:a="http://schemas.openxmlformats.org/drawingml/2006/main" noChangeAspect="1"/>
+            </wp:cNvGraphicFramePr>
+            <a:graphic xmlns:a="http://schemas.openxmlformats.org/drawingml/2006/main">
+              <a:graphicData uri="http://schemas.openxmlformats.org/drawingml/2006/picture">
+                <pic:pic xmlns:pic="http://schemas.openxmlformats.org/drawingml/2006/picture">
+                  <pic:nvPicPr>
+                    <pic:cNvPr id="8" name="图片 1"/>
+                    <pic:cNvPicPr>
+                      <a:picLocks noChangeAspect="1"/>
+                    </pic:cNvPicPr>
+                  </pic:nvPicPr>
+                  <pic:blipFill>
+                    <a:blip r:embed="rId11"/>
+                    <a:stretch>
+                      <a:fillRect/>
+                    </a:stretch>
+                  </pic:blipFill>
+                  <pic:spPr>
+                    <a:xfrm>
+                      <a:off x="0" y="0"/>
+                      <a:ext cx="5266690" cy="95250"/>
+                    </a:xfrm>
+                    <a:prstGeom prst="rect">
+                      <a:avLst/>
+                    </a:prstGeom>
+                    <a:noFill/>
+                    <a:ln>
+                      <a:noFill/>
+                    </a:ln>
+                  </pic:spPr>
+                </pic:pic>
+              </a:graphicData>
+            </a:graphic>
+          </wp:inline>
+        </w:drawing>
+      </w:r>
+    </w:p>
+    <w:p>
+      <w:pPr>
+        <w:rPr>
+          <w:rFonts w:ascii="Arial" w:hAnsi="Arial" w:eastAsia="Arial" w:cs="Arial"/>
+          <w:i w:val="0"/>
+          <w:iCs w:val="0"/>
+          <w:caps w:val="0"/>
+          <w:color w:val="4F4F4F"/>
+          <w:spacing w:val="0"/>
+          <w:sz w:val="19"/>
+          <w:szCs w:val="19"/>
+          <w:shd w:val="clear" w:fill="F4F4F4"/>
+        </w:rPr>
+      </w:pPr>
+      <w:r>
+        <w:rPr>
+          <w:rFonts w:hint="eastAsia"/>
+          <w:lang w:val="en-US" w:eastAsia="zh-CN"/>
+        </w:rPr>
+        <w:t>原因：</w:t>
+      </w:r>
+      <w:r>
+        <w:rPr>
+          <w:rFonts w:ascii="Arial" w:hAnsi="Arial" w:eastAsia="Arial" w:cs="Arial"/>
+          <w:i w:val="0"/>
+          <w:iCs w:val="0"/>
+          <w:caps w:val="0"/>
+          <w:color w:val="4F4F4F"/>
+          <w:spacing w:val="0"/>
+          <w:sz w:val="19"/>
+          <w:szCs w:val="19"/>
+          <w:shd w:val="clear" w:fill="F4F4F4"/>
+        </w:rPr>
+        <w:t>SpringBoot + JasperReport6.x 集成报表控件，导出PDF汉字无法显示，控制台提示如下错误信息：</w:t>
+      </w:r>
+    </w:p>
+    <w:p>
+      <w:pPr>
+        <w:rPr>
+          <w:rFonts w:hint="eastAsia" w:ascii="Arial" w:hAnsi="Arial" w:eastAsia="宋体" w:cs="Arial"/>
+          <w:i w:val="0"/>
+          <w:iCs w:val="0"/>
+          <w:caps w:val="0"/>
+          <w:color w:val="4F4F4F"/>
+          <w:spacing w:val="0"/>
+          <w:sz w:val="19"/>
+          <w:szCs w:val="19"/>
+          <w:shd w:val="clear" w:fill="F4F4F4"/>
+          <w:lang w:val="en-US" w:eastAsia="zh-CN"/>
+        </w:rPr>
+      </w:pPr>
+      <w:r>
+        <w:rPr>
+          <w:rFonts w:hint="eastAsia" w:ascii="Arial" w:hAnsi="Arial" w:eastAsia="宋体" w:cs="Arial"/>
+          <w:i w:val="0"/>
+          <w:iCs w:val="0"/>
+          <w:caps w:val="0"/>
+          <w:color w:val="4F4F4F"/>
+          <w:spacing w:val="0"/>
+          <w:sz w:val="19"/>
+          <w:szCs w:val="19"/>
+          <w:shd w:val="clear" w:fill="F4F4F4"/>
+          <w:lang w:val="en-US" w:eastAsia="zh-CN"/>
+        </w:rPr>
+        <w:t>解决：</w:t>
+      </w:r>
+    </w:p>
+    <w:p>
+      <w:pPr>
+        <w:ind w:firstLine="420" w:firstLineChars="0"/>
+        <w:rPr>
+          <w:rFonts w:hint="eastAsia" w:ascii="Arial" w:hAnsi="Arial" w:eastAsia="宋体" w:cs="Arial"/>
+          <w:i w:val="0"/>
+          <w:iCs w:val="0"/>
+          <w:caps w:val="0"/>
+          <w:color w:val="4F4F4F"/>
+          <w:spacing w:val="0"/>
+          <w:sz w:val="19"/>
+          <w:szCs w:val="19"/>
+          <w:shd w:val="clear" w:fill="F4F4F4"/>
+          <w:lang w:val="en-US" w:eastAsia="zh-CN"/>
+        </w:rPr>
+      </w:pPr>
+      <w:r>
+        <w:rPr>
+          <w:rFonts w:hint="eastAsia" w:ascii="Arial" w:hAnsi="Arial" w:eastAsia="宋体" w:cs="Arial"/>
+          <w:i w:val="0"/>
+          <w:iCs w:val="0"/>
+          <w:caps w:val="0"/>
+          <w:color w:val="4F4F4F"/>
+          <w:spacing w:val="0"/>
+          <w:sz w:val="19"/>
+          <w:szCs w:val="19"/>
+          <w:shd w:val="clear" w:fill="F4F4F4"/>
+          <w:lang w:val="en-US" w:eastAsia="zh-CN"/>
+        </w:rPr>
+        <w:t>需要在我们的 studio 里面设置，全部的中文为华文宋体字体类型</w:t>
+      </w:r>
+    </w:p>
+    <w:p>
+      <w:pPr>
+        <w:ind w:firstLine="420" w:firstLineChars="0"/>
+      </w:pPr>
+      <w:r>
+        <w:drawing>
+          <wp:inline distT="0" distB="0" distL="114300" distR="114300">
+            <wp:extent cx="4823460" cy="1996440"/>
+            <wp:effectExtent l="0" t="0" r="7620" b="0"/>
+            <wp:docPr id="9" name="图片 2"/>
+            <wp:cNvGraphicFramePr>
+              <a:graphicFrameLocks xmlns:a="http://schemas.openxmlformats.org/drawingml/2006/main" noChangeAspect="1"/>
+            </wp:cNvGraphicFramePr>
+            <a:graphic xmlns:a="http://schemas.openxmlformats.org/drawingml/2006/main">
+              <a:graphicData uri="http://schemas.openxmlformats.org/drawingml/2006/picture">
+                <pic:pic xmlns:pic="http://schemas.openxmlformats.org/drawingml/2006/picture">
+                  <pic:nvPicPr>
+                    <pic:cNvPr id="9" name="图片 2"/>
+                    <pic:cNvPicPr>
+                      <a:picLocks noChangeAspect="1"/>
+                    </pic:cNvPicPr>
+                  </pic:nvPicPr>
+                  <pic:blipFill>
+                    <a:blip r:embed="rId12"/>
+                    <a:stretch>
+                      <a:fillRect/>
+                    </a:stretch>
+                  </pic:blipFill>
+                  <pic:spPr>
+                    <a:xfrm>
+                      <a:off x="0" y="0"/>
+                      <a:ext cx="4823460" cy="1996440"/>
+                    </a:xfrm>
+                    <a:prstGeom prst="rect">
+                      <a:avLst/>
+                    </a:prstGeom>
+                    <a:noFill/>
+                    <a:ln>
+                      <a:noFill/>
+                    </a:ln>
+                  </pic:spPr>
+                </pic:pic>
+              </a:graphicData>
+            </a:graphic>
+          </wp:inline>
+        </w:drawing>
+      </w:r>
+    </w:p>
+    <w:p>
+      <w:pPr>
+        <w:ind w:firstLine="420" w:firstLineChars="0"/>
+        <w:rPr>
+          <w:rFonts w:hint="eastAsia"/>
+          <w:lang w:val="en-US" w:eastAsia="zh-CN"/>
+        </w:rPr>
+      </w:pPr>
+      <w:r>
+        <w:rPr>
+          <w:rFonts w:hint="eastAsia"/>
+          <w:lang w:val="en-US" w:eastAsia="zh-CN"/>
+        </w:rPr>
+        <w:t>然后，将官方的补丁，复制到资源文件夹目录下，将对应字体也复制到其下</w:t>
+      </w:r>
+    </w:p>
+    <w:p>
+      <w:pPr>
+        <w:ind w:firstLine="420" w:firstLineChars="0"/>
+        <w:rPr>
+          <w:rFonts w:hint="default"/>
+          <w:lang w:val="en-US" w:eastAsia="zh-CN"/>
+        </w:rPr>
+      </w:pPr>
+      <w:r>
+        <w:drawing>
+          <wp:inline distT="0" distB="0" distL="114300" distR="114300">
+            <wp:extent cx="5271770" cy="1720850"/>
+            <wp:effectExtent l="0" t="0" r="1270" b="1270"/>
+            <wp:docPr id="10" name="图片 3"/>
+            <wp:cNvGraphicFramePr>
+              <a:graphicFrameLocks xmlns:a="http://schemas.openxmlformats.org/drawingml/2006/main" noChangeAspect="1"/>
+            </wp:cNvGraphicFramePr>
+            <a:graphic xmlns:a="http://schemas.openxmlformats.org/drawingml/2006/main">
+              <a:graphicData uri="http://schemas.openxmlformats.org/drawingml/2006/picture">
+                <pic:pic xmlns:pic="http://schemas.openxmlformats.org/drawingml/2006/picture">
+                  <pic:nvPicPr>
+                    <pic:cNvPr id="10" name="图片 3"/>
+                    <pic:cNvPicPr>
+                      <a:picLocks noChangeAspect="1"/>
+                    </pic:cNvPicPr>
+                  </pic:nvPicPr>
+                  <pic:blipFill>
+                    <a:blip r:embed="rId13"/>
+                    <a:stretch>
+                      <a:fillRect/>
+                    </a:stretch>
+                  </pic:blipFill>
+                  <pic:spPr>
+                    <a:xfrm>
+                      <a:off x="0" y="0"/>
+                      <a:ext cx="5271770" cy="1720850"/>
+                    </a:xfrm>
+                    <a:prstGeom prst="rect">
+                      <a:avLst/>
+                    </a:prstGeom>
+                    <a:noFill/>
+                    <a:ln>
+                      <a:noFill/>
+                    </a:ln>
+                  </pic:spPr>
+                </pic:pic>
+              </a:graphicData>
+            </a:graphic>
+          </wp:inline>
+        </w:drawing>
+      </w:r>
+      <w:bookmarkStart w:id="0" w:name="_GoBack"/>
+      <w:bookmarkEnd w:id="0"/>
     </w:p>
     <w:p>
       <w:pPr>
@@ -1571,6 +1899,15 @@
       </w:tblCellMar>
     </w:tblPr>
   </w:style>
+  <w:style w:type="character" w:styleId="7">
+    <w:name w:val="Hyperlink"/>
+    <w:basedOn w:val="6"/>
+    <w:uiPriority w:val="0"/>
+    <w:rPr>
+      <w:color w:val="0000FF"/>
+      <w:u w:val="single"/>
+    </w:rPr>
+  </w:style>
 </w:styles>
 </file>
 

</xml_diff>